<commit_message>
temp for data access pattern2
</commit_message>
<xml_diff>
--- a/10-DataAccess patern  .docx
+++ b/10-DataAccess patern  .docx
@@ -4336,10 +4336,7 @@
     </w:sdt>
     <w:p/>
     <w:p/>
-    <w:p>
-      <w:bookmarkStart w:id="0" w:name="_GoBack"/>
-      <w:bookmarkEnd w:id="0"/>
-    </w:p>
+    <w:p/>
     <w:p/>
     <w:p/>
     <w:p/>
@@ -4618,22 +4615,20 @@
           <w:lang w:bidi="ar-EG"/>
         </w:rPr>
       </w:pPr>
-      <w:bookmarkStart w:id="1" w:name="_Toc123663169"/>
+      <w:bookmarkStart w:id="0" w:name="_Toc123663169"/>
       <w:r>
         <w:rPr>
           <w:lang w:bidi="ar-EG"/>
         </w:rPr>
         <w:t xml:space="preserve">1- </w:t>
       </w:r>
-      <w:proofErr w:type="gramStart"/>
+      <w:bookmarkEnd w:id="0"/>
       <w:r>
         <w:rPr>
           <w:lang w:bidi="ar-EG"/>
         </w:rPr>
-        <w:t>Topic :</w:t>
+        <w:t>Topic:</w:t>
       </w:r>
-      <w:bookmarkEnd w:id="1"/>
-      <w:proofErr w:type="gramEnd"/>
       <w:r>
         <w:rPr>
           <w:lang w:bidi="ar-EG"/>
@@ -4658,6 +4653,8 @@
           <w:lang w:bidi="ar-EG"/>
         </w:rPr>
       </w:pPr>
+      <w:bookmarkStart w:id="1" w:name="_GoBack"/>
+      <w:bookmarkEnd w:id="1"/>
     </w:p>
     <w:p>
       <w:pPr>
@@ -5482,7 +5479,7 @@
               <w:sz w:val="18"/>
               <w:szCs w:val="18"/>
             </w:rPr>
-            <w:t>1</w:t>
+            <w:t>2</w:t>
           </w:r>
           <w:r>
             <w:rPr>
@@ -9596,7 +9593,6 @@
   </w:compat>
   <w:rsids>
     <w:rsidRoot w:val="004D58A5"/>
-    <w:rsid w:val="00073AFF"/>
     <w:rsid w:val="000C00A9"/>
     <w:rsid w:val="00132EFF"/>
     <w:rsid w:val="001A0505"/>
@@ -9619,6 +9615,7 @@
     <w:rsid w:val="007504BB"/>
     <w:rsid w:val="00784C38"/>
     <w:rsid w:val="00821F54"/>
+    <w:rsid w:val="008D352D"/>
     <w:rsid w:val="00946A70"/>
     <w:rsid w:val="00954CE0"/>
     <w:rsid w:val="009D5562"/>
@@ -10443,7 +10440,7 @@
 </file>
 
 <file path=customXml/itemProps2.xml><?xml version="1.0" encoding="utf-8"?>
-<ds:datastoreItem xmlns:ds="http://schemas.openxmlformats.org/officeDocument/2006/customXml" ds:itemID="{8DF963A6-143F-4E32-B0BF-6AB4166E8D2B}">
+<ds:datastoreItem xmlns:ds="http://schemas.openxmlformats.org/officeDocument/2006/customXml" ds:itemID="{C32B80C6-FD2F-4BED-B709-E7EAF6626F7D}">
   <ds:schemaRefs>
     <ds:schemaRef ds:uri="http://schemas.openxmlformats.org/officeDocument/2006/bibliography"/>
   </ds:schemaRefs>

</xml_diff>